<commit_message>
Updated repository structure and added .gitignore
</commit_message>
<xml_diff>
--- a/tailored_resume.docx
+++ b/tailored_resume.docx
@@ -4,142 +4,202 @@
   <w:body>
     <w:p>
       <w:r>
-        <w:t>SHUBHAM BAGHEL</w:t>
+        <w:t>Shubham Baghel</w:t>
       </w:r>
     </w:p>
     <w:p>
       <w:r>
-        <w:t>AI Engineering Student</w:t>
+        <w:t>8307489623 | 123108022@nitkkr.ac.in | linkedin.com/in/shubham-baghel-478266310 | github.com/ShubhamBaghel309</w:t>
       </w:r>
     </w:p>
     <w:p>
       <w:r>
-        <w:t>NIT Kurukshetra(Btech-AIML)</w:t>
+        <w:t>**Summary**</w:t>
       </w:r>
     </w:p>
     <w:p>
       <w:r>
-        <w:t>Phone:+91  8307489623</w:t>
+        <w:t>Highly motivated and detail-oriented Artificial Intelligence and Machine Learning enthusiast with a strong foundation in programming languages, including Python, SQL, and C. Proficient in utilizing TensorFlow, Keras, LangChain, and Streamlit to develop innovative solutions. Experienced in working with large language models, vector databases, natural language processing, and computer vision.</w:t>
       </w:r>
     </w:p>
     <w:p>
       <w:r>
-        <w:t>Address:Vikas Nagar, Rewari, Haryana,India</w:t>
+        <w:t>**Education**</w:t>
       </w:r>
     </w:p>
     <w:p>
       <w:r>
-        <w:t>SUMMARY:</w:t>
+        <w:t>National Institute of Technology, Kurukshetra, 2021 – Present</w:t>
       </w:r>
     </w:p>
     <w:p>
       <w:r>
-        <w:t>Results-driven AI Engineering student with hands-on experience in AI/ML research projects, specializing in Large Language Models (LLMs), RAG (Retrieval-Augmented Generation), and vector databases. Proficient in Python, Node.js, and essential software engineering principles, including relational databases.</w:t>
+        <w:t>B-Tech: Artificial Intelligence and Machine Learning, Haryana, India</w:t>
       </w:r>
     </w:p>
     <w:p>
       <w:r>
-        <w:t>EDUCATION:</w:t>
+        <w:t>Rao Pahalad Singh School, 2019 – 2021</w:t>
       </w:r>
     </w:p>
     <w:p>
       <w:r>
-        <w:t>B-Tech in Artificial Intelligence and Machine Learning, NIT Kurukshetra</w:t>
+        <w:t>Class 12th (Passing percentage: 89.2%), Rewari, India</w:t>
       </w:r>
     </w:p>
     <w:p>
       <w:r>
-        <w:t>SKILLS:</w:t>
+        <w:t>**Work Experience**</w:t>
       </w:r>
     </w:p>
     <w:p>
       <w:r>
-        <w:t>- Programming languages: Python, Node.js, SQL</w:t>
+        <w:t>Undergraduate Research Intern, Dec 2024 – Ongoing</w:t>
       </w:r>
     </w:p>
     <w:p>
       <w:r>
-        <w:t>- Machine Learning: LLMs, RAG, Vector Databases, Computer Vision</w:t>
+        <w:t>National Institute of Technology, Kurukshetra / ISRO, Haryana, India</w:t>
       </w:r>
     </w:p>
     <w:p>
       <w:r>
-        <w:t>- Tools: GitHub, Google Colab, Postman, Streamlit</w:t>
+        <w:t>* Utilized machine learning models, including VGG16, Support Vector Machine (SVM), and Logistic Regression (LR), to achieve 98% accuracy in GNSS jamming classification</w:t>
       </w:r>
     </w:p>
     <w:p>
       <w:r>
-        <w:t>- Software Engineering: Relational Databases</w:t>
+        <w:t>* Preprocessed raw GNSS signal data into a structured format for analysis using Python and SQL</w:t>
       </w:r>
     </w:p>
     <w:p>
       <w:r>
-        <w:t>CERTIFICATIONS:</w:t>
+        <w:t>* Proposed jamming mitigation through jammed signal reconstruction using Generative Adversarial Networks (GANs)</w:t>
       </w:r>
     </w:p>
     <w:p>
       <w:r>
-        <w:t>- Microsoft Certified: Azure AI Fundamentals</w:t>
+        <w:t>BCG GenAI Job Simulation, Nov 2024</w:t>
       </w:r>
     </w:p>
     <w:p>
       <w:r>
-        <w:t>- Supervised Machine learning Certification</w:t>
+        <w:t>Forage (Virtual Internship)</w:t>
       </w:r>
     </w:p>
     <w:p>
       <w:r>
-        <w:t>- Postman API Fundamentals student expert</w:t>
+        <w:t>* Developed an AI-powered chatbot for BCG's GenAI Consulting team, automating financial analysis from 10-K and 10-Q reports, improving turnaround time by 60%</w:t>
       </w:r>
     </w:p>
     <w:p>
       <w:r>
-        <w:t>- Generative AI Beginner (Google Cloud Skill Boost)</w:t>
+        <w:t>* Engineered rule-based logic for chatbot responses, enhancing data interpretation accuracy by 30% using natural language processing techniques</w:t>
       </w:r>
     </w:p>
     <w:p>
       <w:r>
-        <w:t>PROJECTS:</w:t>
+        <w:t>**Projects**</w:t>
       </w:r>
     </w:p>
     <w:p>
       <w:r>
-        <w:t>1. AI Powered Resume Tailoring Tool: Developed a virtual voice desktop assistant using Python with Google's Gemini API. Utilized web scraping, ChromaDB, LLMs, and PDF processing to craft personalized cold emails for job applications, enhancing outreach efficiency by 30%.</w:t>
+        <w:t>AI Resume Tailoring Tool, Oct 2024 – Dec 2024</w:t>
       </w:r>
     </w:p>
     <w:p>
       <w:r>
-        <w:t>2. Image Classification Model: Created an automated image classification model using Microsoft Azure AutoML, streamlining data preparation, model selection, and evaluation with Azure's cloud capabilities, resulting in a 25% increase in model accuracy.</w:t>
+        <w:t>* Optimized resumes for Applicant Tracking System (ATS) compatibility, boosting ATS scores by up to 30%, streamlining the process of generating tailored resumes and skill matching</w:t>
       </w:r>
     </w:p>
     <w:p>
       <w:r>
-        <w:t>3. AI Tool for Resume Optimization: Developed an AI tool that utilizes Llama 3.1 and NLP techniques to optimize resumes for specific job postings, enabling users to tailor their resumes effectively and enhancing their chances of securing interviews by 40%.</w:t>
+        <w:t>* Integrated a cold email generation feature, increasing response rates by 35% using large language models and natural language processing</w:t>
       </w:r>
     </w:p>
     <w:p>
       <w:r>
-        <w:t>4. BCG-GEN AI Job Simulation: Completed a job simulation involving AI-powered financial chatbot development for BCG's GenAI Consulting team, integrating and interpreting complex financial data from 10-K and 10-Q reports, and employing rule-based logic to create a chatbot that provides user-friendly financial insights and analysis.</w:t>
+        <w:t>* Built using Llama 3.3 via Groq API, PyPDF2, Sentence Transformers, LangChain, and Streamlit for UI and deployment</w:t>
       </w:r>
     </w:p>
     <w:p>
       <w:r>
-        <w:t>LINKS:</w:t>
+        <w:t>YouTube Video Summarizer, Dec 2024</w:t>
       </w:r>
     </w:p>
     <w:p>
       <w:r>
-        <w:t>- LinkedIn: https://www.linkedin.com/in/shubham-baghel-478266310/</w:t>
+        <w:t>* Developed a video summarization tool using Google Generative AI and YouTube Transcript API, offering various summary types and video history tracking</w:t>
       </w:r>
     </w:p>
     <w:p>
       <w:r>
-        <w:t>- GitHub: https://github.com/ShubhamBaghel309/ShubhamBaghel309.git</w:t>
+        <w:t>* Integrated chatbot and Whisper-powered Hugging Face speech-to-text model for videos without transcripts, increasing user engagement by 50% and transcription accuracy by 30%</w:t>
       </w:r>
     </w:p>
     <w:p>
       <w:r>
-        <w:t>- Gmail: 123108022@nitkkr.ac.in</w:t>
+        <w:t>Jarvis, Aug 2024</w:t>
+      </w:r>
+    </w:p>
+    <w:p>
+      <w:r>
+        <w:t>* Created a virtual desktop voice assistant using Python and Google Gemini API, improving repetitive task efficiency by 50%</w:t>
+      </w:r>
+    </w:p>
+    <w:p>
+      <w:r>
+        <w:t>**Technical Skills**</w:t>
+      </w:r>
+    </w:p>
+    <w:p>
+      <w:r>
+        <w:t>* Programming Languages: Python, SQL, C</w:t>
+      </w:r>
+    </w:p>
+    <w:p>
+      <w:r>
+        <w:t>* Frameworks/Tools: TensorFlow, Keras, LangChain, Streamlit, Postman</w:t>
+      </w:r>
+    </w:p>
+    <w:p>
+      <w:r>
+        <w:t>* Developer Tools: GitHub, Google Colab, Azure</w:t>
+      </w:r>
+    </w:p>
+    <w:p>
+      <w:r>
+        <w:t>* Specializations: Large Language Models (LLMs), Vector Databases, Natural Language Processing (NLP), Computer Vision</w:t>
+      </w:r>
+    </w:p>
+    <w:p>
+      <w:r>
+        <w:t>**Certifications**</w:t>
+      </w:r>
+    </w:p>
+    <w:p>
+      <w:r>
+        <w:t>* Azure AI 900 - Azure Machine Learning Certification</w:t>
+      </w:r>
+    </w:p>
+    <w:p>
+      <w:r>
+        <w:t>* Supervised Machine Learning Certification</w:t>
+      </w:r>
+    </w:p>
+    <w:p>
+      <w:r>
+        <w:t>* Generative AI Beginner (Google Cloud Skill Boost)</w:t>
+      </w:r>
+    </w:p>
+    <w:p>
+      <w:r>
+        <w:t>* Introduction to Large Language Models (Google Cloud Skill Boost)</w:t>
+      </w:r>
+    </w:p>
+    <w:p>
+      <w:r>
+        <w:t>* Postman API Fundamentals Student Expert</w:t>
       </w:r>
     </w:p>
     <w:sectPr>

</xml_diff>